<commit_message>
Actualización: Referencias bibliográficas con enlaces URL/DOI para artículos y normas internacionales
</commit_message>
<xml_diff>
--- a/TESIS-LUNA-BERMUDEZ-CAP-I-II-y-III-17-01-2026-COMPLETO.docx
+++ b/TESIS-LUNA-BERMUDEZ-CAP-I-II-y-III-17-01-2026-COMPLETO.docx
@@ -19318,1977 +19318,6 @@
     </w:p>
     <w:p>
       <w:pPr>
-        <w:autoSpaceDE w:val="0"/>
-        <w:autoSpaceDN w:val="0"/>
-        <w:adjustRightInd w:val="0"/>
-        <w:spacing w:after="0" w:line="360" w:lineRule="auto"/>
-        <w:ind w:left="709" w:hanging="709"/>
-        <w:jc w:val="both"/>
-        <w:rPr>
-          <w:rFonts w:ascii="Arial" w:hAnsi="Arial" w:cs="Arial"/>
-          <w:bCs/>
-          <w:sz w:val="24"/>
-          <w:szCs w:val="24"/>
-          <w:lang w:val="es-419"/>
-        </w:rPr>
-      </w:pPr>
-    </w:p>
-    <w:p>
-      <w:pPr>
-        <w:autoSpaceDE w:val="0"/>
-        <w:autoSpaceDN w:val="0"/>
-        <w:adjustRightInd w:val="0"/>
-        <w:spacing w:after="0" w:line="360" w:lineRule="auto"/>
-        <w:ind w:left="709" w:hanging="709"/>
-        <w:jc w:val="both"/>
-        <w:rPr>
-          <w:rFonts w:ascii="Arial" w:hAnsi="Arial" w:cs="Arial"/>
-          <w:bCs/>
-          <w:sz w:val="24"/>
-          <w:szCs w:val="24"/>
-          <w:lang w:val="es-419"/>
-        </w:rPr>
-      </w:pPr>
-      <w:r>
-        <w:rPr>
-          <w:rFonts w:ascii="Arial" w:hAnsi="Arial" w:cs="Arial"/>
-          <w:bCs/>
-          <w:sz w:val="24"/>
-          <w:szCs w:val="24"/>
-          <w:lang w:val="es-419"/>
-        </w:rPr>
-        <w:t xml:space="preserve">Arias, F. G. (2016). </w:t>
-      </w:r>
-      <w:r>
-        <w:rPr>
-          <w:rFonts w:ascii="Arial" w:hAnsi="Arial" w:cs="Arial"/>
-          <w:bCs/>
-          <w:i/>
-          <w:sz w:val="24"/>
-          <w:szCs w:val="24"/>
-          <w:lang w:val="es-419"/>
-        </w:rPr>
-        <w:t>El proyecto de investigación</w:t>
-      </w:r>
-      <w:r>
-        <w:rPr>
-          <w:rFonts w:ascii="Arial" w:hAnsi="Arial" w:cs="Arial"/>
-          <w:bCs/>
-          <w:sz w:val="24"/>
-          <w:szCs w:val="24"/>
-          <w:lang w:val="es-419"/>
-        </w:rPr>
-        <w:t xml:space="preserve"> (7ma ed.). Caracas: Editorial Episteme, C.A.</w:t>
-      </w:r>
-    </w:p>
-    <w:p>
-      <w:pPr>
-        <w:autoSpaceDE w:val="0"/>
-        <w:autoSpaceDN w:val="0"/>
-        <w:adjustRightInd w:val="0"/>
-        <w:spacing w:after="0" w:line="360" w:lineRule="auto"/>
-        <w:ind w:left="709" w:hanging="709"/>
-        <w:jc w:val="both"/>
-        <w:rPr>
-          <w:rFonts w:ascii="Arial" w:hAnsi="Arial" w:cs="Arial"/>
-          <w:bCs/>
-          <w:sz w:val="24"/>
-          <w:szCs w:val="24"/>
-          <w:lang w:val="es-419"/>
-        </w:rPr>
-      </w:pPr>
-      <w:r>
-        <w:rPr>
-          <w:rFonts w:ascii="Arial" w:hAnsi="Arial" w:cs="Arial"/>
-          <w:bCs/>
-          <w:sz w:val="24"/>
-          <w:szCs w:val="24"/>
-          <w:lang w:val="es-419"/>
-        </w:rPr>
-        <w:t xml:space="preserve">Hernández, R., Fernández, C., &amp; Baptista, P. (2014). </w:t>
-      </w:r>
-      <w:r>
-        <w:rPr>
-          <w:rFonts w:ascii="Arial" w:hAnsi="Arial" w:cs="Arial"/>
-          <w:bCs/>
-          <w:i/>
-          <w:sz w:val="24"/>
-          <w:szCs w:val="24"/>
-          <w:lang w:val="es-419"/>
-        </w:rPr>
-        <w:t>Metodología de la investigación</w:t>
-      </w:r>
-      <w:r>
-        <w:rPr>
-          <w:rFonts w:ascii="Arial" w:hAnsi="Arial" w:cs="Arial"/>
-          <w:bCs/>
-          <w:sz w:val="24"/>
-          <w:szCs w:val="24"/>
-          <w:lang w:val="es-419"/>
-        </w:rPr>
-        <w:t xml:space="preserve"> (6.ª ed.). McGraw-Hill.</w:t>
-      </w:r>
-    </w:p>
-    <w:p>
-      <w:pPr>
-        <w:autoSpaceDE w:val="0"/>
-        <w:autoSpaceDN w:val="0"/>
-        <w:adjustRightInd w:val="0"/>
-        <w:spacing w:after="0" w:line="360" w:lineRule="auto"/>
-        <w:ind w:left="709" w:hanging="709"/>
-        <w:jc w:val="both"/>
-        <w:rPr>
-          <w:rFonts w:ascii="Arial" w:hAnsi="Arial" w:cs="Arial"/>
-          <w:bCs/>
-          <w:sz w:val="24"/>
-          <w:szCs w:val="24"/>
-          <w:lang w:val="es-419"/>
-        </w:rPr>
-      </w:pPr>
-      <w:r>
-        <w:rPr>
-          <w:rFonts w:ascii="Arial" w:hAnsi="Arial" w:cs="Arial"/>
-          <w:bCs/>
-          <w:sz w:val="24"/>
-          <w:szCs w:val="24"/>
-          <w:lang w:val="es-419"/>
-        </w:rPr>
-        <w:t xml:space="preserve">Hernández-Sampieri, R. &amp; Mendoza, C. (2018). </w:t>
-      </w:r>
-      <w:r>
-        <w:rPr>
-          <w:rFonts w:ascii="Arial" w:hAnsi="Arial" w:cs="Arial"/>
-          <w:bCs/>
-          <w:i/>
-          <w:sz w:val="24"/>
-          <w:szCs w:val="24"/>
-          <w:lang w:val="es-419"/>
-        </w:rPr>
-        <w:t>Metodología de la investigación: Las rutas cuantitativa, cualitativa y mixta</w:t>
-      </w:r>
-      <w:r>
-        <w:rPr>
-          <w:rFonts w:ascii="Arial" w:hAnsi="Arial" w:cs="Arial"/>
-          <w:bCs/>
-          <w:sz w:val="24"/>
-          <w:szCs w:val="24"/>
-          <w:lang w:val="es-419"/>
-        </w:rPr>
-        <w:t xml:space="preserve">. Ciudad de México: McGraw-Hill </w:t>
-      </w:r>
-      <w:proofErr w:type="spellStart"/>
-      <w:r>
-        <w:rPr>
-          <w:rFonts w:ascii="Arial" w:hAnsi="Arial" w:cs="Arial"/>
-          <w:bCs/>
-          <w:sz w:val="24"/>
-          <w:szCs w:val="24"/>
-          <w:lang w:val="es-419"/>
-        </w:rPr>
-        <w:t>Education</w:t>
-      </w:r>
-      <w:proofErr w:type="spellEnd"/>
-      <w:r>
-        <w:rPr>
-          <w:rFonts w:ascii="Arial" w:hAnsi="Arial" w:cs="Arial"/>
-          <w:bCs/>
-          <w:sz w:val="24"/>
-          <w:szCs w:val="24"/>
-          <w:lang w:val="es-419"/>
-        </w:rPr>
-        <w:t>.</w:t>
-      </w:r>
-    </w:p>
-    <w:p>
-      <w:pPr>
-        <w:spacing w:after="0" w:line="240" w:lineRule="auto"/>
-        <w:ind w:left="567" w:hanging="567"/>
-        <w:jc w:val="both"/>
-        <w:rPr>
-          <w:rFonts w:ascii="Arial" w:hAnsi="Arial" w:cs="Arial"/>
-          <w:sz w:val="24"/>
-          <w:szCs w:val="24"/>
-          <w:lang w:val="en-US"/>
-        </w:rPr>
-      </w:pPr>
-    </w:p>
-    <w:p>
-      <w:pPr>
-        <w:spacing w:after="0" w:line="240" w:lineRule="auto"/>
-        <w:ind w:left="567" w:hanging="567"/>
-        <w:jc w:val="both"/>
-        <w:rPr>
-          <w:rFonts w:ascii="Arial" w:hAnsi="Arial" w:cs="Arial"/>
-          <w:sz w:val="24"/>
-          <w:szCs w:val="24"/>
-          <w:lang w:val="en-US"/>
-        </w:rPr>
-      </w:pPr>
-      <w:r>
-        <w:rPr>
-          <w:rFonts w:ascii="Arial" w:hAnsi="Arial" w:cs="Arial"/>
-          <w:sz w:val="24"/>
-          <w:szCs w:val="24"/>
-          <w:lang w:val="en-US"/>
-        </w:rPr>
-        <w:t>IEC. (2019). IEC 31010: Risk management and Risk assessment techniques. International Electrotechnical Commission.</w:t>
-      </w:r>
-    </w:p>
-    <w:p>
-      <w:pPr>
-        <w:pStyle w:val="Prrafodelista"/>
-        <w:spacing w:after="0" w:line="240" w:lineRule="auto"/>
-        <w:ind w:left="567" w:hanging="567"/>
-        <w:jc w:val="both"/>
-        <w:rPr>
-          <w:rFonts w:ascii="Arial" w:hAnsi="Arial" w:cs="Arial"/>
-          <w:sz w:val="24"/>
-          <w:szCs w:val="24"/>
-          <w:lang w:val="en-US"/>
-        </w:rPr>
-      </w:pPr>
-    </w:p>
-    <w:p>
-      <w:pPr>
-        <w:spacing w:after="0" w:line="240" w:lineRule="auto"/>
-        <w:ind w:left="567" w:hanging="567"/>
-        <w:jc w:val="both"/>
-        <w:rPr>
-          <w:rFonts w:ascii="Arial" w:hAnsi="Arial" w:cs="Arial"/>
-          <w:sz w:val="24"/>
-          <w:szCs w:val="24"/>
-          <w:lang w:val="es-MX"/>
-        </w:rPr>
-      </w:pPr>
-      <w:r>
-        <w:rPr>
-          <w:rFonts w:ascii="Arial" w:hAnsi="Arial" w:cs="Arial"/>
-          <w:sz w:val="24"/>
-          <w:szCs w:val="24"/>
-          <w:lang w:val="en-US"/>
-        </w:rPr>
-        <w:t xml:space="preserve">ISO. (2014). ISO 55000: Asset management Overview, principles and terminology. </w:t>
-      </w:r>
-      <w:r>
-        <w:rPr>
-          <w:rFonts w:ascii="Arial" w:hAnsi="Arial" w:cs="Arial"/>
-          <w:sz w:val="24"/>
-          <w:szCs w:val="24"/>
-          <w:lang w:val="es-MX"/>
-        </w:rPr>
-        <w:t xml:space="preserve">International </w:t>
-      </w:r>
-      <w:proofErr w:type="spellStart"/>
-      <w:r>
-        <w:rPr>
-          <w:rFonts w:ascii="Arial" w:hAnsi="Arial" w:cs="Arial"/>
-          <w:sz w:val="24"/>
-          <w:szCs w:val="24"/>
-          <w:lang w:val="es-MX"/>
-        </w:rPr>
-        <w:t>Organization</w:t>
-      </w:r>
-      <w:proofErr w:type="spellEnd"/>
-      <w:r>
-        <w:rPr>
-          <w:rFonts w:ascii="Arial" w:hAnsi="Arial" w:cs="Arial"/>
-          <w:sz w:val="24"/>
-          <w:szCs w:val="24"/>
-          <w:lang w:val="es-MX"/>
-        </w:rPr>
-        <w:t xml:space="preserve"> </w:t>
-      </w:r>
-      <w:proofErr w:type="spellStart"/>
-      <w:r>
-        <w:rPr>
-          <w:rFonts w:ascii="Arial" w:hAnsi="Arial" w:cs="Arial"/>
-          <w:sz w:val="24"/>
-          <w:szCs w:val="24"/>
-          <w:lang w:val="es-MX"/>
-        </w:rPr>
-        <w:t>for</w:t>
-      </w:r>
-      <w:proofErr w:type="spellEnd"/>
-      <w:r>
-        <w:rPr>
-          <w:rFonts w:ascii="Arial" w:hAnsi="Arial" w:cs="Arial"/>
-          <w:sz w:val="24"/>
-          <w:szCs w:val="24"/>
-          <w:lang w:val="es-MX"/>
-        </w:rPr>
-        <w:t xml:space="preserve"> </w:t>
-      </w:r>
-      <w:proofErr w:type="spellStart"/>
-      <w:r>
-        <w:rPr>
-          <w:rFonts w:ascii="Arial" w:hAnsi="Arial" w:cs="Arial"/>
-          <w:sz w:val="24"/>
-          <w:szCs w:val="24"/>
-          <w:lang w:val="es-MX"/>
-        </w:rPr>
-        <w:t>Standardization</w:t>
-      </w:r>
-      <w:proofErr w:type="spellEnd"/>
-      <w:r>
-        <w:rPr>
-          <w:rFonts w:ascii="Arial" w:hAnsi="Arial" w:cs="Arial"/>
-          <w:sz w:val="24"/>
-          <w:szCs w:val="24"/>
-          <w:lang w:val="es-MX"/>
-        </w:rPr>
-        <w:t>.</w:t>
-      </w:r>
-    </w:p>
-    <w:p>
-      <w:pPr>
-        <w:spacing w:after="0" w:line="240" w:lineRule="auto"/>
-        <w:ind w:left="567" w:hanging="567"/>
-        <w:jc w:val="both"/>
-        <w:rPr>
-          <w:rFonts w:ascii="Arial" w:hAnsi="Arial" w:cs="Arial"/>
-          <w:sz w:val="24"/>
-          <w:szCs w:val="24"/>
-        </w:rPr>
-      </w:pPr>
-    </w:p>
-    <w:p>
-      <w:pPr>
-        <w:spacing w:after="0" w:line="240" w:lineRule="auto"/>
-        <w:ind w:left="567" w:hanging="567"/>
-        <w:jc w:val="both"/>
-        <w:rPr>
-          <w:rFonts w:ascii="Arial" w:hAnsi="Arial" w:cs="Arial"/>
-          <w:sz w:val="24"/>
-          <w:szCs w:val="24"/>
-        </w:rPr>
-      </w:pPr>
-      <w:r>
-        <w:rPr>
-          <w:rFonts w:ascii="Arial" w:hAnsi="Arial" w:cs="Arial"/>
-          <w:sz w:val="24"/>
-          <w:szCs w:val="24"/>
-        </w:rPr>
-        <w:t xml:space="preserve">Hernández Sampieri, R., Fernández Collado, C., &amp; Baptista Lucio, P. (2014). Metodología de la investigación. McGraw-Hill </w:t>
-      </w:r>
-      <w:proofErr w:type="spellStart"/>
-      <w:r>
-        <w:rPr>
-          <w:rFonts w:ascii="Arial" w:hAnsi="Arial" w:cs="Arial"/>
-          <w:sz w:val="24"/>
-          <w:szCs w:val="24"/>
-        </w:rPr>
-        <w:t>Education</w:t>
-      </w:r>
-      <w:proofErr w:type="spellEnd"/>
-      <w:r>
-        <w:rPr>
-          <w:rFonts w:ascii="Arial" w:hAnsi="Arial" w:cs="Arial"/>
-          <w:sz w:val="24"/>
-          <w:szCs w:val="24"/>
-        </w:rPr>
-        <w:t>.</w:t>
-      </w:r>
-    </w:p>
-    <w:p>
-      <w:pPr>
-        <w:spacing w:after="0" w:line="240" w:lineRule="auto"/>
-        <w:ind w:left="567" w:hanging="567"/>
-        <w:jc w:val="both"/>
-        <w:rPr>
-          <w:rFonts w:ascii="Arial" w:hAnsi="Arial" w:cs="Arial"/>
-          <w:sz w:val="24"/>
-          <w:szCs w:val="24"/>
-        </w:rPr>
-      </w:pPr>
-    </w:p>
-    <w:p>
-      <w:pPr>
-        <w:spacing w:after="0" w:line="240" w:lineRule="auto"/>
-        <w:ind w:left="567" w:hanging="567"/>
-        <w:jc w:val="both"/>
-        <w:rPr>
-          <w:rFonts w:ascii="Arial" w:hAnsi="Arial" w:cs="Arial"/>
-          <w:sz w:val="24"/>
-          <w:szCs w:val="24"/>
-          <w:lang w:val="en-US"/>
-        </w:rPr>
-      </w:pPr>
-      <w:r>
-        <w:rPr>
-          <w:rFonts w:ascii="Arial" w:hAnsi="Arial" w:cs="Arial"/>
-          <w:sz w:val="24"/>
-          <w:szCs w:val="24"/>
-        </w:rPr>
-        <w:t xml:space="preserve">ISO 55000. (2014). Gestión de activos, Visión general, principios y terminología. </w:t>
-      </w:r>
-      <w:r>
-        <w:rPr>
-          <w:rFonts w:ascii="Arial" w:hAnsi="Arial" w:cs="Arial"/>
-          <w:sz w:val="24"/>
-          <w:szCs w:val="24"/>
-          <w:lang w:val="en-US"/>
-        </w:rPr>
-        <w:t>International Organization for Standardization.</w:t>
-      </w:r>
-    </w:p>
-    <w:p>
-      <w:pPr>
-        <w:spacing w:after="0" w:line="240" w:lineRule="auto"/>
-        <w:ind w:left="567" w:hanging="567"/>
-        <w:jc w:val="both"/>
-        <w:rPr>
-          <w:rFonts w:ascii="Arial" w:hAnsi="Arial" w:cs="Arial"/>
-          <w:sz w:val="24"/>
-          <w:szCs w:val="24"/>
-          <w:lang w:val="en-US"/>
-        </w:rPr>
-      </w:pPr>
-    </w:p>
-    <w:p>
-      <w:pPr>
-        <w:spacing w:after="0" w:line="240" w:lineRule="auto"/>
-        <w:ind w:left="567" w:hanging="567"/>
-        <w:jc w:val="both"/>
-        <w:rPr>
-          <w:rFonts w:ascii="Arial" w:hAnsi="Arial" w:cs="Arial"/>
-          <w:sz w:val="24"/>
-          <w:szCs w:val="24"/>
-          <w:lang w:val="en-US"/>
-        </w:rPr>
-      </w:pPr>
-      <w:r>
-        <w:rPr>
-          <w:rFonts w:ascii="Arial" w:hAnsi="Arial" w:cs="Arial"/>
-          <w:sz w:val="24"/>
-          <w:szCs w:val="24"/>
-          <w:lang w:val="en-US"/>
-        </w:rPr>
-        <w:t>PMI. (2021). A Guide to the Project Management Body of Knowledge (PMBOK Guide) (7th ed.). Project Management Institute.</w:t>
-      </w:r>
-    </w:p>
-    <w:p>
-      <w:pPr>
-        <w:spacing w:after="0" w:line="240" w:lineRule="auto"/>
-        <w:ind w:left="567" w:hanging="567"/>
-        <w:jc w:val="both"/>
-        <w:rPr>
-          <w:rFonts w:ascii="Arial" w:hAnsi="Arial" w:cs="Arial"/>
-          <w:sz w:val="24"/>
-          <w:szCs w:val="24"/>
-          <w:lang w:val="en-US"/>
-        </w:rPr>
-      </w:pPr>
-    </w:p>
-    <w:p>
-      <w:pPr>
-        <w:autoSpaceDE w:val="0"/>
-        <w:autoSpaceDN w:val="0"/>
-        <w:adjustRightInd w:val="0"/>
-        <w:spacing w:after="0" w:line="240" w:lineRule="auto"/>
-        <w:ind w:left="567" w:hanging="567"/>
-        <w:jc w:val="both"/>
-        <w:rPr>
-          <w:rFonts w:ascii="Arial" w:hAnsi="Arial" w:cs="Arial"/>
-          <w:b/>
-          <w:bCs/>
-          <w:sz w:val="24"/>
-          <w:szCs w:val="24"/>
-          <w:lang w:val="es-419"/>
-        </w:rPr>
-      </w:pPr>
-      <w:proofErr w:type="spellStart"/>
-      <w:r>
-        <w:rPr>
-          <w:rFonts w:ascii="Arial" w:hAnsi="Arial" w:cs="Arial"/>
-          <w:sz w:val="24"/>
-          <w:szCs w:val="24"/>
-          <w:lang w:val="en-US"/>
-        </w:rPr>
-        <w:t>Moubray</w:t>
-      </w:r>
-      <w:proofErr w:type="spellEnd"/>
-      <w:r>
-        <w:rPr>
-          <w:rFonts w:ascii="Arial" w:hAnsi="Arial" w:cs="Arial"/>
-          <w:sz w:val="24"/>
-          <w:szCs w:val="24"/>
-          <w:lang w:val="en-US"/>
-        </w:rPr>
-        <w:t>, J. (1997). RCM II: Reliability</w:t>
-      </w:r>
-      <w:r>
-        <w:rPr>
-          <w:rFonts w:ascii="MS Gothic" w:eastAsia="MS Gothic" w:hAnsi="MS Gothic" w:cs="MS Gothic" w:hint="eastAsia"/>
-          <w:sz w:val="24"/>
-          <w:szCs w:val="24"/>
-          <w:lang w:val="en-US"/>
-        </w:rPr>
-        <w:t>‑</w:t>
-      </w:r>
-      <w:r>
-        <w:rPr>
-          <w:rFonts w:ascii="Arial" w:hAnsi="Arial" w:cs="Arial"/>
-          <w:sz w:val="24"/>
-          <w:szCs w:val="24"/>
-          <w:lang w:val="en-US"/>
-        </w:rPr>
-        <w:t xml:space="preserve">Centered Maintenance. </w:t>
-      </w:r>
-      <w:r>
-        <w:rPr>
-          <w:rFonts w:ascii="Arial" w:hAnsi="Arial" w:cs="Arial"/>
-          <w:sz w:val="24"/>
-          <w:szCs w:val="24"/>
-        </w:rPr>
-        <w:t>Butterworth</w:t>
-      </w:r>
-      <w:r>
-        <w:rPr>
-          <w:rFonts w:ascii="MS Gothic" w:eastAsia="MS Gothic" w:hAnsi="MS Gothic" w:cs="MS Gothic" w:hint="eastAsia"/>
-          <w:sz w:val="24"/>
-          <w:szCs w:val="24"/>
-        </w:rPr>
-        <w:t>‑</w:t>
-      </w:r>
-      <w:proofErr w:type="spellStart"/>
-      <w:r>
-        <w:rPr>
-          <w:rFonts w:ascii="Arial" w:hAnsi="Arial" w:cs="Arial"/>
-          <w:sz w:val="24"/>
-          <w:szCs w:val="24"/>
-        </w:rPr>
-        <w:t>Heinemann</w:t>
-      </w:r>
-      <w:proofErr w:type="spellEnd"/>
-      <w:r>
-        <w:rPr>
-          <w:rFonts w:ascii="Arial" w:hAnsi="Arial" w:cs="Arial"/>
-          <w:sz w:val="24"/>
-          <w:szCs w:val="24"/>
-        </w:rPr>
-        <w:t>.</w:t>
-      </w:r>
-    </w:p>
-    <w:p>
-      <w:pPr>
-        <w:autoSpaceDE w:val="0"/>
-        <w:autoSpaceDN w:val="0"/>
-        <w:adjustRightInd w:val="0"/>
-        <w:spacing w:after="0" w:line="360" w:lineRule="auto"/>
-        <w:ind w:left="709" w:hanging="709"/>
-        <w:jc w:val="both"/>
-        <w:rPr>
-          <w:rFonts w:ascii="Arial" w:hAnsi="Arial" w:cs="Arial"/>
-          <w:b/>
-          <w:bCs/>
-          <w:sz w:val="24"/>
-          <w:szCs w:val="24"/>
-          <w:lang w:val="es-419"/>
-        </w:rPr>
-      </w:pPr>
-    </w:p>
-    <w:p>
-      <w:pPr>
-        <w:autoSpaceDE w:val="0"/>
-        <w:autoSpaceDN w:val="0"/>
-        <w:adjustRightInd w:val="0"/>
-        <w:spacing w:after="0" w:line="360" w:lineRule="auto"/>
-        <w:ind w:left="709" w:hanging="709"/>
-        <w:jc w:val="both"/>
-        <w:rPr>
-          <w:rFonts w:ascii="Arial" w:hAnsi="Arial" w:cs="Arial"/>
-          <w:b/>
-          <w:bCs/>
-          <w:sz w:val="24"/>
-          <w:szCs w:val="24"/>
-          <w:lang w:val="es-419"/>
-        </w:rPr>
-      </w:pPr>
-    </w:p>
-    <w:p>
-      <w:pPr>
-        <w:autoSpaceDE w:val="0"/>
-        <w:autoSpaceDN w:val="0"/>
-        <w:adjustRightInd w:val="0"/>
-        <w:spacing w:after="0" w:line="360" w:lineRule="auto"/>
-        <w:ind w:left="709" w:hanging="709"/>
-        <w:jc w:val="both"/>
-        <w:rPr>
-          <w:rFonts w:ascii="Arial" w:hAnsi="Arial" w:cs="Arial"/>
-          <w:b/>
-          <w:bCs/>
-          <w:sz w:val="24"/>
-          <w:szCs w:val="24"/>
-          <w:lang w:val="es-419"/>
-        </w:rPr>
-      </w:pPr>
-    </w:p>
-    <w:p>
-      <w:pPr>
-        <w:autoSpaceDE w:val="0"/>
-        <w:autoSpaceDN w:val="0"/>
-        <w:adjustRightInd w:val="0"/>
-        <w:spacing w:after="0" w:line="360" w:lineRule="auto"/>
-        <w:ind w:left="709" w:hanging="709"/>
-        <w:jc w:val="both"/>
-        <w:rPr>
-          <w:rFonts w:ascii="Arial" w:hAnsi="Arial" w:cs="Arial"/>
-          <w:b/>
-          <w:bCs/>
-          <w:sz w:val="24"/>
-          <w:szCs w:val="24"/>
-          <w:lang w:val="es-419"/>
-        </w:rPr>
-      </w:pPr>
-    </w:p>
-    <w:p>
-      <w:pPr>
-        <w:autoSpaceDE w:val="0"/>
-        <w:autoSpaceDN w:val="0"/>
-        <w:adjustRightInd w:val="0"/>
-        <w:spacing w:after="0" w:line="360" w:lineRule="auto"/>
-        <w:ind w:left="709" w:hanging="709"/>
-        <w:jc w:val="both"/>
-        <w:rPr>
-          <w:rFonts w:ascii="Arial" w:hAnsi="Arial" w:cs="Arial"/>
-          <w:b/>
-          <w:bCs/>
-          <w:sz w:val="24"/>
-          <w:szCs w:val="24"/>
-          <w:lang w:val="es-419"/>
-        </w:rPr>
-      </w:pPr>
-    </w:p>
-    <w:p>
-      <w:pPr>
-        <w:autoSpaceDE w:val="0"/>
-        <w:autoSpaceDN w:val="0"/>
-        <w:adjustRightInd w:val="0"/>
-        <w:spacing w:after="0" w:line="360" w:lineRule="auto"/>
-        <w:ind w:left="709" w:hanging="709"/>
-        <w:jc w:val="both"/>
-        <w:rPr>
-          <w:rFonts w:ascii="Arial" w:hAnsi="Arial" w:cs="Arial"/>
-          <w:b/>
-          <w:bCs/>
-          <w:sz w:val="24"/>
-          <w:szCs w:val="24"/>
-          <w:lang w:val="es-419"/>
-        </w:rPr>
-      </w:pPr>
-    </w:p>
-    <w:p>
-      <w:pPr>
-        <w:autoSpaceDE w:val="0"/>
-        <w:autoSpaceDN w:val="0"/>
-        <w:adjustRightInd w:val="0"/>
-        <w:spacing w:after="0" w:line="360" w:lineRule="auto"/>
-        <w:ind w:left="709" w:hanging="709"/>
-        <w:jc w:val="both"/>
-        <w:rPr>
-          <w:rFonts w:ascii="Arial" w:hAnsi="Arial" w:cs="Arial"/>
-          <w:b/>
-          <w:bCs/>
-          <w:sz w:val="24"/>
-          <w:szCs w:val="24"/>
-          <w:lang w:val="es-419"/>
-        </w:rPr>
-      </w:pPr>
-    </w:p>
-    <w:p>
-      <w:pPr>
-        <w:autoSpaceDE w:val="0"/>
-        <w:autoSpaceDN w:val="0"/>
-        <w:adjustRightInd w:val="0"/>
-        <w:spacing w:after="0" w:line="360" w:lineRule="auto"/>
-        <w:ind w:left="709" w:hanging="709"/>
-        <w:jc w:val="both"/>
-        <w:rPr>
-          <w:rFonts w:ascii="Arial" w:hAnsi="Arial" w:cs="Arial"/>
-          <w:bCs/>
-          <w:sz w:val="24"/>
-          <w:szCs w:val="24"/>
-          <w:lang w:val="es-419"/>
-        </w:rPr>
-      </w:pPr>
-      <w:r>
-        <w:rPr>
-          <w:rFonts w:ascii="Arial" w:hAnsi="Arial" w:cs="Arial"/>
-          <w:b/>
-          <w:bCs/>
-          <w:sz w:val="24"/>
-          <w:szCs w:val="24"/>
-          <w:lang w:val="es-419"/>
-        </w:rPr>
-        <w:t>Libros</w:t>
-      </w:r>
-    </w:p>
-    <w:p>
-      <w:pPr>
-        <w:autoSpaceDE w:val="0"/>
-        <w:autoSpaceDN w:val="0"/>
-        <w:adjustRightInd w:val="0"/>
-        <w:spacing w:after="0" w:line="360" w:lineRule="auto"/>
-        <w:ind w:left="709" w:hanging="709"/>
-        <w:jc w:val="both"/>
-        <w:rPr>
-          <w:rFonts w:ascii="Arial" w:hAnsi="Arial" w:cs="Arial"/>
-          <w:bCs/>
-          <w:sz w:val="24"/>
-          <w:szCs w:val="24"/>
-          <w:lang w:val="es-419"/>
-        </w:rPr>
-      </w:pPr>
-      <w:r>
-        <w:rPr>
-          <w:rFonts w:ascii="Arial" w:hAnsi="Arial" w:cs="Arial"/>
-          <w:bCs/>
-          <w:sz w:val="24"/>
-          <w:szCs w:val="24"/>
-          <w:lang w:val="es-419"/>
-        </w:rPr>
-        <w:lastRenderedPageBreak/>
-        <w:t xml:space="preserve">Arias González, J. L. (2021). </w:t>
-      </w:r>
-      <w:r>
-        <w:rPr>
-          <w:rFonts w:ascii="Arial" w:hAnsi="Arial" w:cs="Arial"/>
-          <w:bCs/>
-          <w:i/>
-          <w:sz w:val="24"/>
-          <w:szCs w:val="24"/>
-          <w:lang w:val="es-419"/>
-        </w:rPr>
-        <w:t>Diseño y metodología de la investigación</w:t>
-      </w:r>
-      <w:r>
-        <w:rPr>
-          <w:rFonts w:ascii="Arial" w:hAnsi="Arial" w:cs="Arial"/>
-          <w:bCs/>
-          <w:sz w:val="24"/>
-          <w:szCs w:val="24"/>
-          <w:lang w:val="es-419"/>
-        </w:rPr>
-        <w:t xml:space="preserve">. </w:t>
-      </w:r>
-      <w:r>
-        <w:rPr>
-          <w:rFonts w:ascii="Arial" w:hAnsi="Arial" w:cs="Arial"/>
-          <w:bCs/>
-          <w:sz w:val="24"/>
-          <w:szCs w:val="24"/>
-          <w:lang w:val="es-419"/>
-        </w:rPr>
-        <w:t xml:space="preserve">Enfoques </w:t>
-      </w:r>
-      <w:proofErr w:type="spellStart"/>
-      <w:r>
-        <w:rPr>
-          <w:rFonts w:ascii="Arial" w:hAnsi="Arial" w:cs="Arial"/>
-          <w:bCs/>
-          <w:sz w:val="24"/>
-          <w:szCs w:val="24"/>
-          <w:lang w:val="es-419"/>
-        </w:rPr>
-        <w:t>Consulting</w:t>
-      </w:r>
-      <w:proofErr w:type="spellEnd"/>
-      <w:r>
-        <w:rPr>
-          <w:rFonts w:ascii="Arial" w:hAnsi="Arial" w:cs="Arial"/>
-          <w:bCs/>
-          <w:sz w:val="24"/>
-          <w:szCs w:val="24"/>
-          <w:lang w:val="es-419"/>
-        </w:rPr>
-        <w:t xml:space="preserve"> EIRL.</w:t>
-      </w:r>
-    </w:p>
-    <w:p>
-      <w:pPr>
-        <w:autoSpaceDE w:val="0"/>
-        <w:autoSpaceDN w:val="0"/>
-        <w:adjustRightInd w:val="0"/>
-        <w:spacing w:after="0" w:line="360" w:lineRule="auto"/>
-        <w:ind w:left="709" w:hanging="709"/>
-        <w:jc w:val="both"/>
-        <w:rPr>
-          <w:rFonts w:ascii="Arial" w:hAnsi="Arial" w:cs="Arial"/>
-          <w:bCs/>
-          <w:sz w:val="24"/>
-          <w:szCs w:val="24"/>
-          <w:lang w:val="en-US"/>
-        </w:rPr>
-      </w:pPr>
-      <w:r>
-        <w:rPr>
-          <w:rFonts w:ascii="Arial" w:hAnsi="Arial" w:cs="Arial"/>
-          <w:bCs/>
-          <w:sz w:val="24"/>
-          <w:szCs w:val="24"/>
-          <w:lang w:val="es-419"/>
-        </w:rPr>
-        <w:t xml:space="preserve">Baena, G. (2017). </w:t>
-      </w:r>
-      <w:r>
-        <w:rPr>
-          <w:rFonts w:ascii="Arial" w:hAnsi="Arial" w:cs="Arial"/>
-          <w:bCs/>
-          <w:i/>
-          <w:sz w:val="24"/>
-          <w:szCs w:val="24"/>
-          <w:lang w:val="es-419"/>
-        </w:rPr>
-        <w:t>Metodología de la investigación. Serie integral por competencias</w:t>
-      </w:r>
-      <w:r>
-        <w:rPr>
-          <w:rFonts w:ascii="Arial" w:hAnsi="Arial" w:cs="Arial"/>
-          <w:bCs/>
-          <w:sz w:val="24"/>
-          <w:szCs w:val="24"/>
-          <w:lang w:val="es-419"/>
-        </w:rPr>
-        <w:t xml:space="preserve"> (3ra ed.). </w:t>
-      </w:r>
-      <w:r>
-        <w:rPr>
-          <w:rFonts w:ascii="Arial" w:hAnsi="Arial" w:cs="Arial"/>
-          <w:bCs/>
-          <w:sz w:val="24"/>
-          <w:szCs w:val="24"/>
-          <w:lang w:val="en-US"/>
-        </w:rPr>
-        <w:t>Grupo Editorial Patria.</w:t>
-      </w:r>
-    </w:p>
-    <w:p>
-      <w:pPr>
-        <w:autoSpaceDE w:val="0"/>
-        <w:autoSpaceDN w:val="0"/>
-        <w:adjustRightInd w:val="0"/>
-        <w:spacing w:after="0" w:line="360" w:lineRule="auto"/>
-        <w:ind w:left="709" w:hanging="709"/>
-        <w:jc w:val="both"/>
-        <w:rPr>
-          <w:rFonts w:ascii="Arial" w:hAnsi="Arial" w:cs="Arial"/>
-          <w:bCs/>
-          <w:sz w:val="24"/>
-          <w:szCs w:val="24"/>
-          <w:lang w:val="en-US"/>
-        </w:rPr>
-      </w:pPr>
-      <w:r>
-        <w:rPr>
-          <w:rFonts w:ascii="Arial" w:hAnsi="Arial" w:cs="Arial"/>
-          <w:bCs/>
-          <w:sz w:val="24"/>
-          <w:szCs w:val="24"/>
-          <w:lang w:val="en-US"/>
-        </w:rPr>
-        <w:t xml:space="preserve">Bass, L., Clements, P., &amp; </w:t>
-      </w:r>
-      <w:proofErr w:type="spellStart"/>
-      <w:r>
-        <w:rPr>
-          <w:rFonts w:ascii="Arial" w:hAnsi="Arial" w:cs="Arial"/>
-          <w:bCs/>
-          <w:sz w:val="24"/>
-          <w:szCs w:val="24"/>
-          <w:lang w:val="en-US"/>
-        </w:rPr>
-        <w:t>Kazman</w:t>
-      </w:r>
-      <w:proofErr w:type="spellEnd"/>
-      <w:r>
-        <w:rPr>
-          <w:rFonts w:ascii="Arial" w:hAnsi="Arial" w:cs="Arial"/>
-          <w:bCs/>
-          <w:sz w:val="24"/>
-          <w:szCs w:val="24"/>
-          <w:lang w:val="en-US"/>
-        </w:rPr>
-        <w:t xml:space="preserve">, R. (2021). </w:t>
-      </w:r>
-      <w:r>
-        <w:rPr>
-          <w:rFonts w:ascii="Arial" w:hAnsi="Arial" w:cs="Arial"/>
-          <w:bCs/>
-          <w:i/>
-          <w:sz w:val="24"/>
-          <w:szCs w:val="24"/>
-          <w:lang w:val="en-US"/>
-        </w:rPr>
-        <w:t>Software architecture in practice</w:t>
-      </w:r>
-      <w:r>
-        <w:rPr>
-          <w:rFonts w:ascii="Arial" w:hAnsi="Arial" w:cs="Arial"/>
-          <w:bCs/>
-          <w:sz w:val="24"/>
-          <w:szCs w:val="24"/>
-          <w:lang w:val="en-US"/>
-        </w:rPr>
-        <w:t xml:space="preserve"> (4th ed.). </w:t>
-      </w:r>
-      <w:r>
-        <w:rPr>
-          <w:rFonts w:ascii="Arial" w:hAnsi="Arial" w:cs="Arial"/>
-          <w:bCs/>
-          <w:sz w:val="24"/>
-          <w:szCs w:val="24"/>
-          <w:lang w:val="en-US"/>
-        </w:rPr>
-        <w:t>Addison-Wesley Professional.</w:t>
-      </w:r>
-    </w:p>
-    <w:p>
-      <w:pPr>
-        <w:autoSpaceDE w:val="0"/>
-        <w:autoSpaceDN w:val="0"/>
-        <w:adjustRightInd w:val="0"/>
-        <w:spacing w:after="0" w:line="360" w:lineRule="auto"/>
-        <w:ind w:left="709" w:hanging="709"/>
-        <w:jc w:val="both"/>
-        <w:rPr>
-          <w:rFonts w:ascii="Arial" w:hAnsi="Arial" w:cs="Arial"/>
-          <w:bCs/>
-          <w:sz w:val="24"/>
-          <w:szCs w:val="24"/>
-          <w:lang w:val="en-US"/>
-        </w:rPr>
-      </w:pPr>
-      <w:r>
-        <w:rPr>
-          <w:rFonts w:ascii="Arial" w:hAnsi="Arial" w:cs="Arial"/>
-          <w:bCs/>
-          <w:sz w:val="24"/>
-          <w:szCs w:val="24"/>
-          <w:lang w:val="es-419"/>
-        </w:rPr>
-        <w:t xml:space="preserve">Bernal Torres, C. A. (2010). </w:t>
-      </w:r>
-      <w:r>
-        <w:rPr>
-          <w:rFonts w:ascii="Arial" w:hAnsi="Arial" w:cs="Arial"/>
-          <w:bCs/>
-          <w:i/>
-          <w:sz w:val="24"/>
-          <w:szCs w:val="24"/>
-          <w:lang w:val="es-419"/>
-        </w:rPr>
-        <w:t>Metodología de la investigación: Administración, Economía, Humanidades y Ciencias Sociales</w:t>
-      </w:r>
-      <w:r>
-        <w:rPr>
-          <w:rFonts w:ascii="Arial" w:hAnsi="Arial" w:cs="Arial"/>
-          <w:bCs/>
-          <w:sz w:val="24"/>
-          <w:szCs w:val="24"/>
-          <w:lang w:val="es-419"/>
-        </w:rPr>
-        <w:t xml:space="preserve"> (3 Ed.). </w:t>
-      </w:r>
-      <w:r>
-        <w:rPr>
-          <w:rFonts w:ascii="Arial" w:hAnsi="Arial" w:cs="Arial"/>
-          <w:bCs/>
-          <w:sz w:val="24"/>
-          <w:szCs w:val="24"/>
-          <w:lang w:val="en-US"/>
-        </w:rPr>
-        <w:t xml:space="preserve">Pearson </w:t>
-      </w:r>
-      <w:proofErr w:type="spellStart"/>
-      <w:r>
-        <w:rPr>
-          <w:rFonts w:ascii="Arial" w:hAnsi="Arial" w:cs="Arial"/>
-          <w:bCs/>
-          <w:sz w:val="24"/>
-          <w:szCs w:val="24"/>
-          <w:lang w:val="en-US"/>
-        </w:rPr>
-        <w:t>Educación</w:t>
-      </w:r>
-      <w:proofErr w:type="spellEnd"/>
-      <w:r>
-        <w:rPr>
-          <w:rFonts w:ascii="Arial" w:hAnsi="Arial" w:cs="Arial"/>
-          <w:bCs/>
-          <w:sz w:val="24"/>
-          <w:szCs w:val="24"/>
-          <w:lang w:val="en-US"/>
-        </w:rPr>
-        <w:t>.</w:t>
-      </w:r>
-    </w:p>
-    <w:p>
-      <w:pPr>
-        <w:autoSpaceDE w:val="0"/>
-        <w:autoSpaceDN w:val="0"/>
-        <w:adjustRightInd w:val="0"/>
-        <w:spacing w:after="0" w:line="360" w:lineRule="auto"/>
-        <w:ind w:left="709" w:hanging="709"/>
-        <w:jc w:val="both"/>
-        <w:rPr>
-          <w:rFonts w:ascii="Arial" w:hAnsi="Arial" w:cs="Arial"/>
-          <w:bCs/>
-          <w:sz w:val="24"/>
-          <w:szCs w:val="24"/>
-          <w:lang w:val="en-US"/>
-        </w:rPr>
-      </w:pPr>
-      <w:r>
-        <w:rPr>
-          <w:rFonts w:ascii="Arial" w:hAnsi="Arial" w:cs="Arial"/>
-          <w:bCs/>
-          <w:sz w:val="24"/>
-          <w:szCs w:val="24"/>
-          <w:lang w:val="es-419"/>
-        </w:rPr>
-        <w:t xml:space="preserve">Instituto Universitario Politécnico "Santiago Mariño". (2015). </w:t>
-      </w:r>
-      <w:r>
-        <w:rPr>
-          <w:rFonts w:ascii="Arial" w:hAnsi="Arial" w:cs="Arial"/>
-          <w:bCs/>
-          <w:i/>
-          <w:sz w:val="24"/>
-          <w:szCs w:val="24"/>
-          <w:lang w:val="es-419"/>
-        </w:rPr>
-        <w:t>Manual para la elaboración del trabajo de grado</w:t>
-      </w:r>
-      <w:r>
-        <w:rPr>
-          <w:rFonts w:ascii="Arial" w:hAnsi="Arial" w:cs="Arial"/>
-          <w:bCs/>
-          <w:sz w:val="24"/>
-          <w:szCs w:val="24"/>
-          <w:lang w:val="es-419"/>
-        </w:rPr>
-        <w:t xml:space="preserve"> (5ta ed.). </w:t>
-      </w:r>
-      <w:r>
-        <w:rPr>
-          <w:rFonts w:ascii="Arial" w:hAnsi="Arial" w:cs="Arial"/>
-          <w:bCs/>
-          <w:sz w:val="24"/>
-          <w:szCs w:val="24"/>
-          <w:lang w:val="en-US"/>
-        </w:rPr>
-        <w:t>Caracas.</w:t>
-      </w:r>
-    </w:p>
-    <w:p>
-      <w:pPr>
-        <w:autoSpaceDE w:val="0"/>
-        <w:autoSpaceDN w:val="0"/>
-        <w:adjustRightInd w:val="0"/>
-        <w:spacing w:after="0" w:line="360" w:lineRule="auto"/>
-        <w:ind w:left="709" w:hanging="709"/>
-        <w:jc w:val="both"/>
-        <w:rPr>
-          <w:rFonts w:ascii="Arial" w:hAnsi="Arial" w:cs="Arial"/>
-          <w:bCs/>
-          <w:sz w:val="24"/>
-          <w:szCs w:val="24"/>
-          <w:lang w:val="es-419"/>
-        </w:rPr>
-      </w:pPr>
-      <w:r>
-        <w:rPr>
-          <w:rFonts w:ascii="Arial" w:hAnsi="Arial" w:cs="Arial"/>
-          <w:bCs/>
-          <w:sz w:val="24"/>
-          <w:szCs w:val="24"/>
-          <w:lang w:val="es-419"/>
-        </w:rPr>
-        <w:t xml:space="preserve">Palella, S., &amp; </w:t>
-      </w:r>
-      <w:proofErr w:type="spellStart"/>
-      <w:r>
-        <w:rPr>
-          <w:rFonts w:ascii="Arial" w:hAnsi="Arial" w:cs="Arial"/>
-          <w:bCs/>
-          <w:sz w:val="24"/>
-          <w:szCs w:val="24"/>
-          <w:lang w:val="es-419"/>
-        </w:rPr>
-        <w:t>Martins</w:t>
-      </w:r>
-      <w:proofErr w:type="spellEnd"/>
-      <w:r>
-        <w:rPr>
-          <w:rFonts w:ascii="Arial" w:hAnsi="Arial" w:cs="Arial"/>
-          <w:bCs/>
-          <w:sz w:val="24"/>
-          <w:szCs w:val="24"/>
-          <w:lang w:val="es-419"/>
-        </w:rPr>
-        <w:t xml:space="preserve">, F. (2017). </w:t>
-      </w:r>
-      <w:r>
-        <w:rPr>
-          <w:rFonts w:ascii="Arial" w:hAnsi="Arial" w:cs="Arial"/>
-          <w:bCs/>
-          <w:i/>
-          <w:sz w:val="24"/>
-          <w:szCs w:val="24"/>
-          <w:lang w:val="es-419"/>
-        </w:rPr>
-        <w:t>Metodología de la Investigación Cuantitativa</w:t>
-      </w:r>
-      <w:r>
-        <w:rPr>
-          <w:rFonts w:ascii="Arial" w:hAnsi="Arial" w:cs="Arial"/>
-          <w:bCs/>
-          <w:sz w:val="24"/>
-          <w:szCs w:val="24"/>
-          <w:lang w:val="es-419"/>
-        </w:rPr>
-        <w:t>. Cuarta edición. Fondo Editorial de la Universidad Pedagógica Experimental Libertador (FEDUPEL).</w:t>
-      </w:r>
-    </w:p>
-    <w:p>
-      <w:pPr>
-        <w:autoSpaceDE w:val="0"/>
-        <w:autoSpaceDN w:val="0"/>
-        <w:adjustRightInd w:val="0"/>
-        <w:spacing w:after="0" w:line="360" w:lineRule="auto"/>
-        <w:ind w:left="709" w:hanging="709"/>
-        <w:jc w:val="both"/>
-        <w:rPr>
-          <w:rFonts w:ascii="Arial" w:hAnsi="Arial" w:cs="Arial"/>
-          <w:bCs/>
-          <w:sz w:val="24"/>
-          <w:szCs w:val="24"/>
-          <w:lang w:val="es-419"/>
-        </w:rPr>
-      </w:pPr>
-      <w:r>
-        <w:rPr>
-          <w:rFonts w:ascii="Arial" w:hAnsi="Arial" w:cs="Arial"/>
-          <w:bCs/>
-          <w:sz w:val="24"/>
-          <w:szCs w:val="24"/>
-          <w:lang w:val="es-419"/>
-        </w:rPr>
-        <w:t xml:space="preserve">Sánchez </w:t>
-      </w:r>
-      <w:proofErr w:type="spellStart"/>
-      <w:r>
-        <w:rPr>
-          <w:rFonts w:ascii="Arial" w:hAnsi="Arial" w:cs="Arial"/>
-          <w:bCs/>
-          <w:sz w:val="24"/>
-          <w:szCs w:val="24"/>
-          <w:lang w:val="es-419"/>
-        </w:rPr>
-        <w:t>Carlessi</w:t>
-      </w:r>
-      <w:proofErr w:type="spellEnd"/>
-      <w:r>
-        <w:rPr>
-          <w:rFonts w:ascii="Arial" w:hAnsi="Arial" w:cs="Arial"/>
-          <w:bCs/>
-          <w:sz w:val="24"/>
-          <w:szCs w:val="24"/>
-          <w:lang w:val="es-419"/>
-        </w:rPr>
-        <w:t xml:space="preserve">, H. H., Reyes Romero, C., &amp; Mejía Sáenz, K. (2018). </w:t>
-      </w:r>
-      <w:r>
-        <w:rPr>
-          <w:rFonts w:ascii="Arial" w:hAnsi="Arial" w:cs="Arial"/>
-          <w:bCs/>
-          <w:i/>
-          <w:sz w:val="24"/>
-          <w:szCs w:val="24"/>
-          <w:lang w:val="es-419"/>
-        </w:rPr>
-        <w:t>Manual de términos en investigación científica, tecnológica y humanística</w:t>
-      </w:r>
-      <w:r>
-        <w:rPr>
-          <w:rFonts w:ascii="Arial" w:hAnsi="Arial" w:cs="Arial"/>
-          <w:bCs/>
-          <w:sz w:val="24"/>
-          <w:szCs w:val="24"/>
-          <w:lang w:val="es-419"/>
-        </w:rPr>
-        <w:t>. Universidad Ricardo Palma.</w:t>
-      </w:r>
-    </w:p>
-    <w:p>
-      <w:pPr>
-        <w:spacing w:after="0" w:line="360" w:lineRule="auto"/>
-        <w:ind w:left="720" w:hanging="720"/>
-        <w:jc w:val="both"/>
-        <w:rPr>
-          <w:rFonts w:ascii="Arial" w:hAnsi="Arial" w:cs="Arial"/>
-          <w:szCs w:val="24"/>
-          <w:lang w:val="en-US"/>
-        </w:rPr>
-      </w:pPr>
-      <w:r>
-        <w:rPr>
-          <w:rFonts w:ascii="Arial" w:hAnsi="Arial" w:cs="Arial"/>
-          <w:szCs w:val="24"/>
-          <w:lang w:val="en-US"/>
-        </w:rPr>
-        <w:t>IEC. (2019). IEC 31010: Risk management and Risk assessment techniques. International Electrotechnical Commission.</w:t>
-      </w:r>
-    </w:p>
-    <w:p>
-      <w:pPr>
-        <w:spacing w:after="0" w:line="360" w:lineRule="auto"/>
-        <w:ind w:left="720" w:hanging="720"/>
-        <w:jc w:val="both"/>
-        <w:rPr>
-          <w:rFonts w:ascii="Arial" w:hAnsi="Arial" w:cs="Arial"/>
-          <w:szCs w:val="24"/>
-          <w:lang w:val="es-MX"/>
-        </w:rPr>
-      </w:pPr>
-      <w:r>
-        <w:rPr>
-          <w:rFonts w:ascii="Arial" w:hAnsi="Arial" w:cs="Arial"/>
-          <w:szCs w:val="24"/>
-          <w:lang w:val="en-US"/>
-        </w:rPr>
-        <w:t xml:space="preserve">ISO. (2014). ISO 55000: Asset management Overview, principles and terminology. </w:t>
-      </w:r>
-      <w:r>
-        <w:rPr>
-          <w:rFonts w:ascii="Arial" w:hAnsi="Arial" w:cs="Arial"/>
-          <w:szCs w:val="24"/>
-          <w:lang w:val="es-MX"/>
-        </w:rPr>
-        <w:t xml:space="preserve">International </w:t>
-      </w:r>
-      <w:proofErr w:type="spellStart"/>
-      <w:r>
-        <w:rPr>
-          <w:rFonts w:ascii="Arial" w:hAnsi="Arial" w:cs="Arial"/>
-          <w:szCs w:val="24"/>
-          <w:lang w:val="es-MX"/>
-        </w:rPr>
-        <w:t>Organization</w:t>
-      </w:r>
-      <w:proofErr w:type="spellEnd"/>
-      <w:r>
-        <w:rPr>
-          <w:rFonts w:ascii="Arial" w:hAnsi="Arial" w:cs="Arial"/>
-          <w:szCs w:val="24"/>
-          <w:lang w:val="es-MX"/>
-        </w:rPr>
-        <w:t xml:space="preserve"> </w:t>
-      </w:r>
-      <w:proofErr w:type="spellStart"/>
-      <w:r>
-        <w:rPr>
-          <w:rFonts w:ascii="Arial" w:hAnsi="Arial" w:cs="Arial"/>
-          <w:szCs w:val="24"/>
-          <w:lang w:val="es-MX"/>
-        </w:rPr>
-        <w:t>for</w:t>
-      </w:r>
-      <w:proofErr w:type="spellEnd"/>
-      <w:r>
-        <w:rPr>
-          <w:rFonts w:ascii="Arial" w:hAnsi="Arial" w:cs="Arial"/>
-          <w:szCs w:val="24"/>
-          <w:lang w:val="es-MX"/>
-        </w:rPr>
-        <w:t xml:space="preserve"> </w:t>
-      </w:r>
-      <w:proofErr w:type="spellStart"/>
-      <w:r>
-        <w:rPr>
-          <w:rFonts w:ascii="Arial" w:hAnsi="Arial" w:cs="Arial"/>
-          <w:szCs w:val="24"/>
-          <w:lang w:val="es-MX"/>
-        </w:rPr>
-        <w:t>Standardization</w:t>
-      </w:r>
-      <w:proofErr w:type="spellEnd"/>
-      <w:r>
-        <w:rPr>
-          <w:rFonts w:ascii="Arial" w:hAnsi="Arial" w:cs="Arial"/>
-          <w:szCs w:val="24"/>
-          <w:lang w:val="es-MX"/>
-        </w:rPr>
-        <w:t>.</w:t>
-      </w:r>
-    </w:p>
-    <w:p>
-      <w:pPr>
-        <w:spacing w:after="0" w:line="360" w:lineRule="auto"/>
-        <w:ind w:left="720" w:hanging="720"/>
-        <w:jc w:val="both"/>
-        <w:rPr>
-          <w:rFonts w:ascii="Arial" w:hAnsi="Arial" w:cs="Arial"/>
-          <w:szCs w:val="24"/>
-          <w:lang w:val="es-MX"/>
-        </w:rPr>
-      </w:pPr>
-      <w:r>
-        <w:rPr>
-          <w:rFonts w:ascii="Arial" w:hAnsi="Arial" w:cs="Arial"/>
-          <w:szCs w:val="24"/>
-          <w:lang w:val="es-MX"/>
-        </w:rPr>
-        <w:t xml:space="preserve">Hernández Sampieri, R., Fernández Collado, C., &amp; Baptista Lucio, P. (2014). Metodología de la investigación. McGraw-Hill </w:t>
-      </w:r>
-      <w:proofErr w:type="spellStart"/>
-      <w:r>
-        <w:rPr>
-          <w:rFonts w:ascii="Arial" w:hAnsi="Arial" w:cs="Arial"/>
-          <w:szCs w:val="24"/>
-          <w:lang w:val="es-MX"/>
-        </w:rPr>
-        <w:t>Education</w:t>
-      </w:r>
-      <w:proofErr w:type="spellEnd"/>
-      <w:r>
-        <w:rPr>
-          <w:rFonts w:ascii="Arial" w:hAnsi="Arial" w:cs="Arial"/>
-          <w:szCs w:val="24"/>
-          <w:lang w:val="es-MX"/>
-        </w:rPr>
-        <w:t>.</w:t>
-      </w:r>
-    </w:p>
-    <w:p>
-      <w:pPr>
-        <w:spacing w:after="0" w:line="360" w:lineRule="auto"/>
-        <w:ind w:left="720" w:hanging="720"/>
-        <w:jc w:val="both"/>
-        <w:rPr>
-          <w:rFonts w:ascii="Arial" w:hAnsi="Arial" w:cs="Arial"/>
-          <w:szCs w:val="24"/>
-          <w:lang w:val="en-US"/>
-        </w:rPr>
-      </w:pPr>
-      <w:r>
-        <w:rPr>
-          <w:rFonts w:ascii="Arial" w:hAnsi="Arial" w:cs="Arial"/>
-          <w:szCs w:val="24"/>
-          <w:lang w:val="es-MX"/>
-        </w:rPr>
-        <w:t>ISO 55000. (2014). Gestión de activos</w:t>
-      </w:r>
-      <w:r>
-        <w:rPr>
-          <w:rFonts w:ascii="Arial" w:hAnsi="Arial" w:cs="Arial"/>
-          <w:szCs w:val="24"/>
-          <w:lang w:val="es-MX"/>
-        </w:rPr>
-        <w:t>,</w:t>
-      </w:r>
-      <w:r>
-        <w:rPr>
-          <w:rFonts w:ascii="Arial" w:hAnsi="Arial" w:cs="Arial"/>
-          <w:szCs w:val="24"/>
-          <w:lang w:val="es-MX"/>
-        </w:rPr>
-        <w:t xml:space="preserve"> Visión general, principios y terminología. </w:t>
-      </w:r>
-      <w:r>
-        <w:rPr>
-          <w:rFonts w:ascii="Arial" w:hAnsi="Arial" w:cs="Arial"/>
-          <w:szCs w:val="24"/>
-          <w:lang w:val="en-US"/>
-        </w:rPr>
-        <w:t>International Organization for Standardization.</w:t>
-      </w:r>
-    </w:p>
-    <w:p>
-      <w:pPr>
-        <w:spacing w:after="0" w:line="360" w:lineRule="auto"/>
-        <w:ind w:left="720" w:hanging="720"/>
-        <w:jc w:val="both"/>
-        <w:rPr>
-          <w:rFonts w:ascii="Arial" w:hAnsi="Arial" w:cs="Arial"/>
-          <w:szCs w:val="24"/>
-          <w:lang w:val="en-US"/>
-        </w:rPr>
-      </w:pPr>
-    </w:p>
-    <w:p>
-      <w:pPr>
-        <w:spacing w:after="0" w:line="360" w:lineRule="auto"/>
-        <w:ind w:left="720" w:hanging="720"/>
-        <w:jc w:val="both"/>
-        <w:rPr>
-          <w:rFonts w:ascii="Arial" w:hAnsi="Arial" w:cs="Arial"/>
-          <w:szCs w:val="24"/>
-          <w:lang w:val="en-US"/>
-        </w:rPr>
-      </w:pPr>
-      <w:r>
-        <w:rPr>
-          <w:rFonts w:ascii="Arial" w:hAnsi="Arial" w:cs="Arial"/>
-          <w:szCs w:val="24"/>
-          <w:lang w:val="en-US"/>
-        </w:rPr>
-        <w:t>PMI. (2021). A Guide to the Project Management Body of Knowledge (PMBOK Guide) (7th ed.). Project Management Institute.</w:t>
-      </w:r>
-    </w:p>
-    <w:p>
-      <w:pPr>
-        <w:spacing w:after="0" w:line="360" w:lineRule="auto"/>
-        <w:ind w:left="720" w:hanging="720"/>
-        <w:jc w:val="both"/>
-        <w:rPr>
-          <w:rFonts w:ascii="Arial" w:hAnsi="Arial" w:cs="Arial"/>
-          <w:szCs w:val="24"/>
-        </w:rPr>
-      </w:pPr>
-      <w:proofErr w:type="spellStart"/>
-      <w:r>
-        <w:rPr>
-          <w:rFonts w:ascii="Arial" w:hAnsi="Arial" w:cs="Arial"/>
-          <w:szCs w:val="24"/>
-          <w:lang w:val="en-US"/>
-        </w:rPr>
-        <w:t>Moubray</w:t>
-      </w:r>
-      <w:proofErr w:type="spellEnd"/>
-      <w:r>
-        <w:rPr>
-          <w:rFonts w:ascii="Arial" w:hAnsi="Arial" w:cs="Arial"/>
-          <w:szCs w:val="24"/>
-          <w:lang w:val="en-US"/>
-        </w:rPr>
-        <w:t>, J. (1997). RCM II: Reliability</w:t>
-      </w:r>
-      <w:r>
-        <w:rPr>
-          <w:rFonts w:ascii="MS Gothic" w:eastAsia="MS Gothic" w:hAnsi="MS Gothic" w:cs="MS Gothic" w:hint="eastAsia"/>
-          <w:szCs w:val="24"/>
-          <w:lang w:val="en-US"/>
-        </w:rPr>
-        <w:t>‑</w:t>
-      </w:r>
-      <w:r>
-        <w:rPr>
-          <w:rFonts w:ascii="Arial" w:hAnsi="Arial" w:cs="Arial"/>
-          <w:szCs w:val="24"/>
-          <w:lang w:val="en-US"/>
-        </w:rPr>
-        <w:t xml:space="preserve">Centered Maintenance. </w:t>
-      </w:r>
-      <w:r>
-        <w:rPr>
-          <w:rFonts w:ascii="Arial" w:hAnsi="Arial" w:cs="Arial"/>
-          <w:szCs w:val="24"/>
-        </w:rPr>
-        <w:t>Butterworth</w:t>
-      </w:r>
-      <w:r>
-        <w:rPr>
-          <w:rFonts w:ascii="MS Gothic" w:eastAsia="MS Gothic" w:hAnsi="MS Gothic" w:cs="MS Gothic" w:hint="eastAsia"/>
-          <w:szCs w:val="24"/>
-        </w:rPr>
-        <w:t>‑</w:t>
-      </w:r>
-      <w:proofErr w:type="spellStart"/>
-      <w:r>
-        <w:rPr>
-          <w:rFonts w:ascii="Arial" w:hAnsi="Arial" w:cs="Arial"/>
-          <w:szCs w:val="24"/>
-        </w:rPr>
-        <w:t>Heinemann</w:t>
-      </w:r>
-      <w:proofErr w:type="spellEnd"/>
-      <w:r>
-        <w:rPr>
-          <w:rFonts w:ascii="Arial" w:hAnsi="Arial" w:cs="Arial"/>
-          <w:szCs w:val="24"/>
-        </w:rPr>
-        <w:t>.</w:t>
-      </w:r>
-    </w:p>
-    <w:p>
-      <w:pPr>
-        <w:autoSpaceDE w:val="0"/>
-        <w:autoSpaceDN w:val="0"/>
-        <w:adjustRightInd w:val="0"/>
-        <w:spacing w:after="0" w:line="360" w:lineRule="auto"/>
-        <w:ind w:left="709" w:hanging="709"/>
-        <w:jc w:val="both"/>
-        <w:rPr>
-          <w:rFonts w:ascii="Arial" w:hAnsi="Arial" w:cs="Arial"/>
-          <w:bCs/>
-          <w:sz w:val="24"/>
-          <w:szCs w:val="24"/>
-          <w:lang w:val="es-419"/>
-        </w:rPr>
-      </w:pPr>
-    </w:p>
-    <w:p>
-      <w:pPr>
-        <w:autoSpaceDE w:val="0"/>
-        <w:autoSpaceDN w:val="0"/>
-        <w:adjustRightInd w:val="0"/>
-        <w:spacing w:after="0" w:line="360" w:lineRule="auto"/>
-        <w:ind w:left="709" w:hanging="709"/>
-        <w:jc w:val="both"/>
-        <w:rPr>
-          <w:rFonts w:ascii="Arial" w:hAnsi="Arial" w:cs="Arial"/>
-          <w:bCs/>
-          <w:sz w:val="24"/>
-          <w:szCs w:val="24"/>
-          <w:lang w:val="es-419"/>
-        </w:rPr>
-      </w:pPr>
-    </w:p>
-    <w:p>
-      <w:pPr>
-        <w:autoSpaceDE w:val="0"/>
-        <w:autoSpaceDN w:val="0"/>
-        <w:adjustRightInd w:val="0"/>
-        <w:spacing w:after="0" w:line="360" w:lineRule="auto"/>
-        <w:ind w:left="709" w:hanging="709"/>
-        <w:jc w:val="both"/>
-        <w:rPr>
-          <w:rFonts w:ascii="Arial" w:hAnsi="Arial" w:cs="Arial"/>
-          <w:bCs/>
-          <w:sz w:val="24"/>
-          <w:szCs w:val="24"/>
-          <w:lang w:val="es-419"/>
-        </w:rPr>
-      </w:pPr>
-      <w:r>
-        <w:rPr>
-          <w:rFonts w:ascii="Arial" w:hAnsi="Arial" w:cs="Arial"/>
-          <w:b/>
-          <w:bCs/>
-          <w:sz w:val="24"/>
-          <w:szCs w:val="24"/>
-          <w:lang w:val="es-419"/>
-        </w:rPr>
-        <w:t>Trabajos de Grado y Tesis</w:t>
-      </w:r>
-    </w:p>
-    <w:p>
-      <w:pPr>
-        <w:autoSpaceDE w:val="0"/>
-        <w:autoSpaceDN w:val="0"/>
-        <w:adjustRightInd w:val="0"/>
-        <w:spacing w:after="0" w:line="360" w:lineRule="auto"/>
-        <w:ind w:left="709" w:hanging="709"/>
-        <w:jc w:val="both"/>
-        <w:rPr>
-          <w:rFonts w:ascii="Arial" w:hAnsi="Arial" w:cs="Arial"/>
-          <w:bCs/>
-          <w:sz w:val="24"/>
-          <w:szCs w:val="24"/>
-          <w:lang w:val="es-419"/>
-        </w:rPr>
-      </w:pPr>
-    </w:p>
-    <w:p>
-      <w:pPr>
-        <w:autoSpaceDE w:val="0"/>
-        <w:autoSpaceDN w:val="0"/>
-        <w:adjustRightInd w:val="0"/>
-        <w:spacing w:after="0" w:line="360" w:lineRule="auto"/>
-        <w:ind w:left="709" w:hanging="709"/>
-        <w:jc w:val="both"/>
-        <w:rPr>
-          <w:rFonts w:ascii="Arial" w:hAnsi="Arial" w:cs="Arial"/>
-          <w:bCs/>
-          <w:sz w:val="24"/>
-          <w:szCs w:val="24"/>
-          <w:lang w:val="es-419"/>
-        </w:rPr>
-      </w:pPr>
-    </w:p>
-    <w:p>
-      <w:pPr>
-        <w:autoSpaceDE w:val="0"/>
-        <w:autoSpaceDN w:val="0"/>
-        <w:adjustRightInd w:val="0"/>
-        <w:spacing w:after="0" w:line="360" w:lineRule="auto"/>
-        <w:ind w:left="709" w:hanging="709"/>
-        <w:jc w:val="both"/>
-        <w:rPr>
-          <w:rFonts w:ascii="Arial" w:hAnsi="Arial" w:cs="Arial"/>
-          <w:bCs/>
-          <w:sz w:val="24"/>
-          <w:szCs w:val="24"/>
-          <w:lang w:val="es-419"/>
-        </w:rPr>
-      </w:pPr>
-      <w:r>
-        <w:rPr>
-          <w:rFonts w:ascii="Arial" w:hAnsi="Arial" w:cs="Arial"/>
-          <w:b/>
-          <w:bCs/>
-          <w:sz w:val="24"/>
-          <w:szCs w:val="24"/>
-          <w:lang w:val="es-419"/>
-        </w:rPr>
-        <w:t>Referencias Electrónicas</w:t>
-      </w:r>
-    </w:p>
-    <w:p>
-      <w:pPr>
-        <w:autoSpaceDE w:val="0"/>
-        <w:autoSpaceDN w:val="0"/>
-        <w:adjustRightInd w:val="0"/>
-        <w:spacing w:after="0" w:line="360" w:lineRule="auto"/>
-        <w:ind w:left="709" w:hanging="709"/>
-        <w:jc w:val="both"/>
-        <w:rPr>
-          <w:rFonts w:ascii="Arial" w:hAnsi="Arial" w:cs="Arial"/>
-          <w:sz w:val="24"/>
-          <w:szCs w:val="24"/>
-          <w:lang w:val="es-ES"/>
-        </w:rPr>
-      </w:pPr>
-    </w:p>
-    <w:p>
-      <w:pPr>
-        <w:autoSpaceDE w:val="0"/>
-        <w:autoSpaceDN w:val="0"/>
-        <w:adjustRightInd w:val="0"/>
-        <w:spacing w:after="0" w:line="360" w:lineRule="auto"/>
-        <w:ind w:left="709" w:hanging="709"/>
-        <w:jc w:val="both"/>
-        <w:rPr>
-          <w:rFonts w:ascii="Arial" w:hAnsi="Arial" w:cs="Arial"/>
-          <w:sz w:val="24"/>
-          <w:szCs w:val="24"/>
-          <w:lang w:val="es-ES"/>
-        </w:rPr>
-      </w:pPr>
-    </w:p>
-    <w:p>
-      <w:pPr>
-        <w:autoSpaceDE w:val="0"/>
-        <w:autoSpaceDN w:val="0"/>
-        <w:adjustRightInd w:val="0"/>
-        <w:spacing w:after="0" w:line="360" w:lineRule="auto"/>
-        <w:ind w:left="709" w:hanging="709"/>
-        <w:jc w:val="both"/>
-        <w:rPr>
-          <w:rFonts w:ascii="Arial" w:hAnsi="Arial" w:cs="Arial"/>
-          <w:sz w:val="24"/>
-          <w:szCs w:val="24"/>
-          <w:lang w:val="es-ES"/>
-        </w:rPr>
-      </w:pPr>
-    </w:p>
-    <w:p>
-      <w:pPr>
-        <w:autoSpaceDE w:val="0"/>
-        <w:autoSpaceDN w:val="0"/>
-        <w:adjustRightInd w:val="0"/>
-        <w:spacing w:after="0" w:line="360" w:lineRule="auto"/>
-        <w:ind w:left="709" w:hanging="709"/>
-        <w:jc w:val="both"/>
-        <w:rPr>
-          <w:rFonts w:ascii="Arial" w:hAnsi="Arial" w:cs="Arial"/>
-          <w:sz w:val="24"/>
-          <w:szCs w:val="24"/>
-          <w:lang w:val="es-ES"/>
-        </w:rPr>
-      </w:pPr>
-    </w:p>
-    <w:p>
-      <w:pPr>
-        <w:autoSpaceDE w:val="0"/>
-        <w:autoSpaceDN w:val="0"/>
-        <w:adjustRightInd w:val="0"/>
-        <w:spacing w:after="0" w:line="360" w:lineRule="auto"/>
-        <w:ind w:left="709" w:hanging="709"/>
-        <w:jc w:val="both"/>
-        <w:rPr>
-          <w:rFonts w:ascii="Arial" w:hAnsi="Arial" w:cs="Arial"/>
-          <w:sz w:val="24"/>
-          <w:szCs w:val="24"/>
-          <w:lang w:val="es-ES"/>
-        </w:rPr>
-      </w:pPr>
-    </w:p>
-    <w:p>
-      <w:pPr>
-        <w:autoSpaceDE w:val="0"/>
-        <w:autoSpaceDN w:val="0"/>
-        <w:adjustRightInd w:val="0"/>
-        <w:spacing w:after="0" w:line="360" w:lineRule="auto"/>
-        <w:ind w:left="709" w:hanging="709"/>
-        <w:jc w:val="both"/>
-        <w:rPr>
-          <w:rFonts w:ascii="Arial" w:hAnsi="Arial" w:cs="Arial"/>
-          <w:sz w:val="24"/>
-          <w:szCs w:val="24"/>
-          <w:lang w:val="es-ES"/>
-        </w:rPr>
-      </w:pPr>
-    </w:p>
-    <w:p>
-      <w:pPr>
-        <w:autoSpaceDE w:val="0"/>
-        <w:autoSpaceDN w:val="0"/>
-        <w:adjustRightInd w:val="0"/>
-        <w:spacing w:after="0" w:line="360" w:lineRule="auto"/>
-        <w:ind w:left="709" w:hanging="709"/>
-        <w:jc w:val="both"/>
-        <w:rPr>
-          <w:rFonts w:ascii="Arial" w:hAnsi="Arial" w:cs="Arial"/>
-          <w:sz w:val="24"/>
-          <w:szCs w:val="24"/>
-          <w:lang w:val="es-ES"/>
-        </w:rPr>
-      </w:pPr>
-    </w:p>
-    <w:p>
-      <w:pPr>
-        <w:autoSpaceDE w:val="0"/>
-        <w:autoSpaceDN w:val="0"/>
-        <w:adjustRightInd w:val="0"/>
-        <w:spacing w:after="0" w:line="360" w:lineRule="auto"/>
-        <w:ind w:left="709" w:hanging="709"/>
-        <w:jc w:val="both"/>
-        <w:rPr>
-          <w:rFonts w:ascii="Arial" w:hAnsi="Arial" w:cs="Arial"/>
-          <w:sz w:val="24"/>
-          <w:szCs w:val="24"/>
-          <w:lang w:val="es-ES"/>
-        </w:rPr>
-      </w:pPr>
-    </w:p>
-    <w:p>
-      <w:pPr>
-        <w:autoSpaceDE w:val="0"/>
-        <w:autoSpaceDN w:val="0"/>
-        <w:adjustRightInd w:val="0"/>
-        <w:spacing w:after="0" w:line="360" w:lineRule="auto"/>
-        <w:ind w:left="709" w:hanging="709"/>
-        <w:jc w:val="both"/>
-        <w:rPr>
-          <w:rFonts w:ascii="Arial" w:hAnsi="Arial" w:cs="Arial"/>
-          <w:sz w:val="24"/>
-          <w:szCs w:val="24"/>
-          <w:lang w:val="es-ES"/>
-        </w:rPr>
-      </w:pPr>
-    </w:p>
-    <w:p>
-      <w:pPr>
-        <w:autoSpaceDE w:val="0"/>
-        <w:autoSpaceDN w:val="0"/>
-        <w:adjustRightInd w:val="0"/>
-        <w:spacing w:after="0" w:line="360" w:lineRule="auto"/>
-        <w:ind w:left="709" w:hanging="709"/>
-        <w:jc w:val="both"/>
-        <w:rPr>
-          <w:rFonts w:ascii="Arial" w:hAnsi="Arial" w:cs="Arial"/>
-          <w:sz w:val="24"/>
-          <w:szCs w:val="24"/>
-          <w:lang w:val="es-ES"/>
-        </w:rPr>
-      </w:pPr>
-    </w:p>
-    <w:p>
-      <w:pPr>
-        <w:autoSpaceDE w:val="0"/>
-        <w:autoSpaceDN w:val="0"/>
-        <w:adjustRightInd w:val="0"/>
-        <w:spacing w:after="0" w:line="360" w:lineRule="auto"/>
-        <w:ind w:left="709" w:hanging="709"/>
-        <w:jc w:val="both"/>
-        <w:rPr>
-          <w:rFonts w:ascii="Arial" w:hAnsi="Arial" w:cs="Arial"/>
-          <w:sz w:val="24"/>
-          <w:szCs w:val="24"/>
-          <w:lang w:val="es-ES"/>
-        </w:rPr>
-      </w:pPr>
-    </w:p>
-    <w:p>
-      <w:pPr>
-        <w:autoSpaceDE w:val="0"/>
-        <w:autoSpaceDN w:val="0"/>
-        <w:adjustRightInd w:val="0"/>
-        <w:spacing w:after="0" w:line="360" w:lineRule="auto"/>
-        <w:ind w:left="709" w:hanging="709"/>
-        <w:jc w:val="both"/>
-        <w:rPr>
-          <w:rFonts w:ascii="Arial" w:hAnsi="Arial" w:cs="Arial"/>
-          <w:sz w:val="24"/>
-          <w:szCs w:val="24"/>
-          <w:lang w:val="es-ES"/>
-        </w:rPr>
-      </w:pPr>
-    </w:p>
-    <w:p>
-      <w:pPr>
-        <w:autoSpaceDE w:val="0"/>
-        <w:autoSpaceDN w:val="0"/>
-        <w:adjustRightInd w:val="0"/>
-        <w:spacing w:after="0" w:line="360" w:lineRule="auto"/>
-        <w:ind w:left="709" w:hanging="709"/>
-        <w:jc w:val="both"/>
-        <w:rPr>
-          <w:rFonts w:ascii="Arial" w:hAnsi="Arial" w:cs="Arial"/>
-          <w:sz w:val="24"/>
-          <w:szCs w:val="24"/>
-          <w:lang w:val="es-ES"/>
-        </w:rPr>
-      </w:pPr>
-    </w:p>
-    <w:p>
-      <w:pPr>
-        <w:autoSpaceDE w:val="0"/>
-        <w:autoSpaceDN w:val="0"/>
-        <w:adjustRightInd w:val="0"/>
-        <w:spacing w:after="0" w:line="360" w:lineRule="auto"/>
-        <w:ind w:left="709" w:hanging="709"/>
-        <w:jc w:val="both"/>
-        <w:rPr>
-          <w:rFonts w:ascii="Arial" w:hAnsi="Arial" w:cs="Arial"/>
-          <w:sz w:val="24"/>
-          <w:szCs w:val="24"/>
-          <w:lang w:val="es-ES"/>
-        </w:rPr>
-      </w:pPr>
-    </w:p>
-    <w:p>
-      <w:pPr>
-        <w:autoSpaceDE w:val="0"/>
-        <w:autoSpaceDN w:val="0"/>
-        <w:adjustRightInd w:val="0"/>
-        <w:spacing w:after="0" w:line="360" w:lineRule="auto"/>
-        <w:ind w:left="709" w:hanging="709"/>
-        <w:jc w:val="both"/>
-        <w:rPr>
-          <w:rFonts w:ascii="Arial" w:hAnsi="Arial" w:cs="Arial"/>
-          <w:sz w:val="24"/>
-          <w:szCs w:val="24"/>
-          <w:lang w:val="es-ES"/>
-        </w:rPr>
-      </w:pPr>
-    </w:p>
-    <w:p>
-      <w:pPr>
-        <w:autoSpaceDE w:val="0"/>
-        <w:autoSpaceDN w:val="0"/>
-        <w:adjustRightInd w:val="0"/>
-        <w:spacing w:after="0" w:line="360" w:lineRule="auto"/>
-        <w:ind w:left="709" w:hanging="709"/>
-        <w:jc w:val="both"/>
-        <w:rPr>
-          <w:rFonts w:ascii="Arial" w:hAnsi="Arial" w:cs="Arial"/>
-          <w:sz w:val="24"/>
-          <w:szCs w:val="24"/>
-          <w:lang w:val="es-ES"/>
-        </w:rPr>
-      </w:pPr>
-    </w:p>
-    <w:p>
-      <w:pPr>
-        <w:autoSpaceDE w:val="0"/>
-        <w:autoSpaceDN w:val="0"/>
-        <w:adjustRightInd w:val="0"/>
-        <w:spacing w:after="0" w:line="360" w:lineRule="auto"/>
-        <w:ind w:left="709" w:hanging="709"/>
-        <w:jc w:val="both"/>
-        <w:rPr>
-          <w:rFonts w:ascii="Arial" w:hAnsi="Arial" w:cs="Arial"/>
-          <w:sz w:val="24"/>
-          <w:szCs w:val="24"/>
-          <w:lang w:val="es-ES"/>
-        </w:rPr>
-      </w:pPr>
-    </w:p>
-    <w:p>
-      <w:pPr>
-        <w:autoSpaceDE w:val="0"/>
-        <w:autoSpaceDN w:val="0"/>
-        <w:adjustRightInd w:val="0"/>
-        <w:spacing w:after="0" w:line="360" w:lineRule="auto"/>
-        <w:ind w:left="709" w:hanging="709"/>
-        <w:jc w:val="both"/>
-        <w:rPr>
-          <w:rFonts w:ascii="Arial" w:hAnsi="Arial" w:cs="Arial"/>
-          <w:sz w:val="24"/>
-          <w:szCs w:val="24"/>
-          <w:lang w:val="es-ES"/>
-        </w:rPr>
-      </w:pPr>
-    </w:p>
-    <w:p>
-      <w:pPr>
-        <w:autoSpaceDE w:val="0"/>
-        <w:autoSpaceDN w:val="0"/>
-        <w:adjustRightInd w:val="0"/>
-        <w:spacing w:after="0" w:line="360" w:lineRule="auto"/>
-        <w:ind w:left="709" w:hanging="709"/>
-        <w:jc w:val="both"/>
-        <w:rPr>
-          <w:rFonts w:ascii="Arial" w:hAnsi="Arial" w:cs="Arial"/>
-          <w:sz w:val="24"/>
-          <w:szCs w:val="24"/>
-          <w:lang w:val="es-ES"/>
-        </w:rPr>
-      </w:pPr>
-    </w:p>
-    <w:p>
-      <w:pPr>
-        <w:autoSpaceDE w:val="0"/>
-        <w:autoSpaceDN w:val="0"/>
-        <w:adjustRightInd w:val="0"/>
-        <w:spacing w:after="0" w:line="360" w:lineRule="auto"/>
-        <w:ind w:left="709" w:hanging="709"/>
-        <w:jc w:val="both"/>
-        <w:rPr>
-          <w:rFonts w:ascii="Arial" w:hAnsi="Arial" w:cs="Arial"/>
-          <w:sz w:val="24"/>
-          <w:szCs w:val="24"/>
-          <w:lang w:val="es-ES"/>
-        </w:rPr>
-      </w:pPr>
-    </w:p>
-    <w:p>
-      <w:pPr>
-        <w:autoSpaceDE w:val="0"/>
-        <w:autoSpaceDN w:val="0"/>
-        <w:adjustRightInd w:val="0"/>
-        <w:spacing w:after="0" w:line="360" w:lineRule="auto"/>
-        <w:ind w:left="709" w:hanging="709"/>
-        <w:jc w:val="both"/>
-        <w:rPr>
-          <w:rFonts w:ascii="Arial" w:hAnsi="Arial" w:cs="Arial"/>
-          <w:sz w:val="24"/>
-          <w:szCs w:val="24"/>
-          <w:lang w:val="es-ES"/>
-        </w:rPr>
-      </w:pPr>
-    </w:p>
-    <w:p>
-      <w:pPr>
-        <w:autoSpaceDE w:val="0"/>
-        <w:autoSpaceDN w:val="0"/>
-        <w:adjustRightInd w:val="0"/>
-        <w:spacing w:after="0" w:line="360" w:lineRule="auto"/>
-        <w:ind w:left="709" w:hanging="709"/>
-        <w:jc w:val="both"/>
-        <w:rPr>
-          <w:rFonts w:ascii="Arial" w:hAnsi="Arial" w:cs="Arial"/>
-          <w:sz w:val="24"/>
-          <w:szCs w:val="24"/>
-          <w:lang w:val="es-ES"/>
-        </w:rPr>
-      </w:pPr>
-    </w:p>
-    <w:p>
-      <w:pPr>
         <w:jc w:val="left"/>
       </w:pPr>
       <w:r>
@@ -21296,8 +19325,19 @@
           <w:rFonts w:ascii="Times New Roman" w:hAnsi="Times New Roman"/>
           <w:sz w:val="24"/>
         </w:rPr>
+        <w:t>REFERENCIAS BIBLIOGRÁFICAS</w:t>
         <w:br/>
-        <w:t>Azuero Azuero, Á. E. (2019). Significatividad del marco metodológico en el desarrollo de proyectos de investigación. Revista Arbitrada Interdisciplinaria KOINONIA, 4(8), 110-127.</w:t>
+        <w:br/>
+        <w:t>Abernethy, R. B. (2006). The new Weibull handbook: Reliability &amp; statistical analysis for predicting life, safety, survivability, risk, cost and warranty claims (5th ed.). Robert B. Abernethy.</w:t>
+        <w:br/>
+        <w:br/>
+        <w:t>Albornoz, N., Arias, M., &amp; González, R. (2023). Fundamentos legales en la investigación científica. Revista de Investigación Académica, 12(1), 89-104.</w:t>
+        <w:br/>
+        <w:br/>
+        <w:t>Arias, F. G. (2016). El proyecto de investigación: Introducción a la metodología científica (7ma ed.). Editorial Episteme.</w:t>
+        <w:br/>
+        <w:br/>
+        <w:t>Azuero Azuero, Á. E. (2019). Significatividad del marco metodológico en el desarrollo de proyectos de investigación. Revista Arbitrada Interdisciplinaria KOINONIA, 4(8), 110-127. https://doi.org/10.35381/r.k.v4i8.274</w:t>
         <w:br/>
         <w:br/>
         <w:t>Balestrini, M. (2006). Cómo se elabora el proyecto de investigación (7ma ed.). BL Consultores Asociados.</w:t>
@@ -21312,22 +19352,43 @@
         <w:t>Blanchard, B. S. (1998). Logistics engineering and management (5th ed.). Prentice Hall.</w:t>
         <w:br/>
         <w:br/>
+        <w:t>Constitución de la República Bolivariana de Venezuela. (1999). Gaceta Oficial N° 36.860 de fecha 30 de diciembre de 1999. Recuperado de http://crespial.org/wp-content/uploads/2018/10/Año-1999-Constitución-de-la-República-Bolivariana-de-Venezuela-Gaceta-Oficial-36.860.pdf</w:t>
+        <w:br/>
+        <w:br/>
+        <w:t>Coronel-Carvajal, C. (2020). Investigación cualitativa: Fundamentos epistemológicos, teóricos y metodológicos. Revista Scientific, 5(16), 324-348. https://doi.org/10.29394/Scientific.issn.2542-2987.2020.5.16.17.324-348</w:t>
+        <w:br/>
+        <w:br/>
         <w:t>Cortés, J. M. (2002). Seguridad e higiene del trabajo: Técnicas de prevención de riesgos laborales (3ra ed.). Editorial Tébar.</w:t>
         <w:br/>
         <w:br/>
-        <w:t>Coronel-Carvajal, C. (2020). Investigación cualitativa: Fundamentos epistemológicos, teóricos y metodológicos. Revista Scientific, 5(16), 324-348.</w:t>
+        <w:t>COVENIN 187. (2002). Colores, símbolos y dimensiones para señales de seguridad. FONDONORMA.</w:t>
+        <w:br/>
+        <w:br/>
+        <w:t>COVENIN 2260. (1988). Programa de higiene y seguridad industrial: Aspectos generales. FONDONORMA.</w:t>
+        <w:br/>
+        <w:br/>
+        <w:t>COVENIN 3049-93. (1993). Mantenimiento: Definiciones. FONDONORMA. Recuperado de https://pandectasdigital.blogspot.com/2019/06/norma-covenin-3049-93-mantenimiento.html</w:t>
         <w:br/>
         <w:br/>
         <w:t>Crespo Márquez, A. (2007). The maintenance management framework: Models and methods for complex systems maintenance. Springer-Verlag London Limited.</w:t>
         <w:br/>
         <w:br/>
+        <w:t>Hernández Sampieri, R., Fernández Collado, C., &amp; Baptista Lucio, P. (2014). Metodología de la investigación (6ta ed.). McGraw-Hill Education.</w:t>
+        <w:br/>
+        <w:br/>
         <w:t>Hurtado de Barrera, J. (2010). Metodología de la investigación: Guía para una comprensión holística de la ciencia (4ta ed.). Ediciones Quirón.</w:t>
         <w:br/>
         <w:br/>
-        <w:t>ISO 31000. (2018). Gestión del riesgo: Directrices. International Organization for Standardization.</w:t>
+        <w:t>IEC. (2019). IEC 31010: Risk management and risk assessment techniques. International Electrotechnical Commission. Recuperado de https://www.iso.org/standard/72140.html</w:t>
         <w:br/>
         <w:br/>
-        <w:t>ISO 45001. (2018). Sistemas de gestión de la seguridad y salud en el trabajo: Requisitos con orientación para su uso. International Organization for Standardization.</w:t>
+        <w:t>ISO 31000. (2018). Gestión del riesgo: Directrices. International Organization for Standardization. Recuperado de https://www.iso.org/obp/ui/#iso:std:iso:31000:ed-2:v1:en</w:t>
+        <w:br/>
+        <w:br/>
+        <w:t>ISO 45001. (2018). Sistemas de gestión de la seguridad y salud en el trabajo: Requisitos con orientación para su uso. International Organization for Standardization. Recuperado de https://www.iso.org/standard/63787.html</w:t>
+        <w:br/>
+        <w:br/>
+        <w:t>ISO 55000. (2014). Asset management: Overview, principles and terminology. International Organization for Standardization. Recuperado de https://www.iso.org/standard/55088.html</w:t>
         <w:br/>
         <w:br/>
         <w:t>Knezevic, J. (1996). Systems maintainability: Analysis, engineering and management. Chapman &amp; Hall.</w:t>
@@ -21339,10 +19400,16 @@
         <w:t>Moubray, J. (1997). Reliability-centered maintenance (2nd ed.). Industrial Press Inc.</w:t>
         <w:br/>
         <w:br/>
-        <w:t>NFPA 70E. (2021). Standard for electrical safety in the workplace. National Fire Protection Association.</w:t>
+        <w:t>NFPA 70E. (2021). Standard for electrical safety in the workplace. National Fire Protection Association. Recuperado de https://www.nfpa.org/codes-and-standards/nfpa-70e-standard-development/70e</w:t>
         <w:br/>
         <w:br/>
-        <w:t>Pantoja, M., Vera, D. &amp; Avilés, W. (2017). Importancia de los riesgos físicos en el ambiente laboral. Revista Universidad y Sociedad, 9(3), 24-30.</w:t>
+        <w:t>Palella Stracuzzi, S., &amp; Martins Pestana, F. (2017). Metodología de la investigación cuantitativa (4ta ed.). Fondo Editorial de la Universidad Pedagógica Experimental Libertador (FEDUPEL).</w:t>
+        <w:br/>
+        <w:br/>
+        <w:t>Pantoja, M., Vera, D. &amp; Avilés, W. (2017). Importancia de los riesgos físicos en el ambiente laboral. Revista Universidad y Sociedad, 9(3), 24-30. Recuperado de http://scielo.sld.cu/scielo.php?script=sci_arttext&amp;pid=S2218-36202017000300004</w:t>
+        <w:br/>
+        <w:br/>
+        <w:t>PMI. (2021). A guide to the project management body of knowledge (PMBOK Guide) (7th ed.). Project Management Institute.</w:t>
         <w:br/>
         <w:br/>
         <w:t>Rodríguez, A. (2008). Gestión del mantenimiento industrial. Editorial McGraw-Hill.</w:t>
@@ -21351,66 +19418,14 @@
         <w:t>Rodríguez, M. &amp; Mujica, A. (2016). Factores de riesgo físico y su impacto en la salud ocupacional. Revista Venezolana de Salud Pública, 4(2), 45-52.</w:t>
         <w:br/>
         <w:br/>
+        <w:t>UNE-EN ISO 12100. (2012). Seguridad de las máquinas: Principios generales para el diseño, evaluación del riesgo y reducción del riesgo. AENOR.</w:t>
+        <w:br/>
+        <w:br/>
         <w:t>UPEL. (2016). Manual de trabajos de grado de especialización y maestría y tesis doctorales (5ta ed.). Fondo Editorial de la Universidad Pedagógica Experimental Libertador.</w:t>
         <w:br/>
         <w:br/>
         <w:t>Valencia Vanegas, F. (2012). Análisis de riesgos eléctricos en sistemas industriales. Revista Ingeniería Industrial, 11(1), 68-82.</w:t>
-        <w:br/>
-        <w:br/>
-        <w:t>Abernethy, R. B. (2006). The new Weibull handbook: Reliability &amp; statistical analysis for predicting life, safety, survivability, risk, cost and warranty claims (5th ed.). Robert B. Abernethy.</w:t>
-        <w:br/>
-        <w:br/>
-        <w:t>Albornoz, N., Arias, M., &amp; González, R. (2023). Fundamentos legales en la investigación científica. Revista de Investigación Académica, 12(1), 89-104.</w:t>
-        <w:br/>
-        <w:br/>
-        <w:t>Arias, F. G. (2016). El proyecto de investigación: Introducción a la metodología científica (7ma ed.). Editorial Episteme.</w:t>
-        <w:br/>
-        <w:br/>
-        <w:t>Constitución de la República Bolivariana de Venezuela. (1999). Gaceta Oficial N° 36.860 de fecha 30 de diciembre de 1999.</w:t>
-        <w:br/>
-        <w:br/>
-        <w:t>COVENIN 187. (2002). Colores, símbolos y dimensiones para señales de seguridad. FONDONORMA.</w:t>
-        <w:br/>
-        <w:br/>
-        <w:t>COVENIN 2260. (1988). Programa de higiene y seguridad industrial: Aspectos generales. FONDONORMA.</w:t>
-        <w:br/>
-        <w:br/>
-        <w:t>COVENIN 3049-93. (1993). Mantenimiento: Definiciones. FONDONORMA.</w:t>
-        <w:br/>
-        <w:br/>
-        <w:t>Hernández Sampieri, R., Fernández Collado, C., &amp; Baptista Lucio, P. (2014). Metodología de la investigación (6ta ed.). McGraw-Hill Education.</w:t>
-        <w:br/>
-        <w:br/>
-        <w:t>IEC. (2019). IEC 31010: Risk management and risk assessment techniques. International Electrotechnical Commission.</w:t>
-        <w:br/>
-        <w:br/>
-        <w:t>ISO 55000. (2014). Asset management: Overview, principles and terminology. International Organization for Standardization.</w:t>
-        <w:br/>
-        <w:br/>
-        <w:t>Palella Stracuzzi, S., &amp; Martins Pestana, F. (2017). Metodología de la investigación cuantitativa (4ta ed.). Fondo Editorial de la Universidad Pedagógica Experimental Libertador (FEDUPEL).</w:t>
-        <w:br/>
-        <w:br/>
-        <w:t>PMI. (2021). A guide to the project management body of knowledge (PMBOK Guide) (7th ed.). Project Management Institute.</w:t>
-        <w:br/>
-        <w:br/>
-        <w:t>UNE-EN ISO 12100. (2012). Seguridad de las máquinas: Principios generales para el diseño, evaluación del riesgo y reducción del riesgo. AENOR.</w:t>
-      </w:r>
-    </w:p>
-    <w:p>
-      <w:pPr>
-        <w:autoSpaceDE w:val="0"/>
-        <w:autoSpaceDN w:val="0"/>
-        <w:adjustRightInd w:val="0"/>
-        <w:spacing w:after="0" w:line="360" w:lineRule="auto"/>
-        <w:ind w:left="709" w:hanging="709"/>
-        <w:jc w:val="both"/>
-        <w:rPr>
-          <w:rFonts w:ascii="Arial" w:hAnsi="Arial" w:cs="Arial"/>
-          <w:sz w:val="24"/>
-          <w:szCs w:val="24"/>
-          <w:lang w:val="es-ES"/>
-        </w:rPr>
-      </w:pPr>
+      </w:r>
     </w:p>
     <w:p>
       <w:pPr>

</xml_diff>

<commit_message>
Agregada INTRODUCCIÓN completa (5 párrafos) con descripción de los Capítulos I, II y III
Co-authored-by: Capy <capy@capy.ai>
</commit_message>
<xml_diff>
--- a/TESIS-LUNA-BERMUDEZ-CAP-I-II-y-III-17-01-2026-COMPLETO.docx
+++ b/TESIS-LUNA-BERMUDEZ-CAP-I-II-y-III-17-01-2026-COMPLETO.docx
@@ -12123,6 +12123,21 @@
           <w:rFonts w:ascii="Arial" w:hAnsi="Arial" w:cs="Arial"/>
         </w:rPr>
       </w:pPr>
+      <w:r>
+        <w:rPr>
+          <w:rFonts w:ascii="Times New Roman" w:hAnsi="Times New Roman"/>
+          <w:sz w:val="24"/>
+        </w:rPr>
+        <w:t xml:space="preserve">     En el contexto actual, la gestión eficiente del mantenimiento de equipos e instalaciones se ha convertido en un factor determinante para la sostenibilidad operativa de las instituciones educativas. Los sistemas de climatización, particularmente los equipos de aire acondicionado, representan activos críticos cuya disponibilidad y funcionalidad impactan directamente en la calidad del ambiente académico, el bienestar de estudiantes y trabajadores, y la continuidad de las actividades formativas. En instituciones ubicadas en regiones de altas temperaturas, como es el caso del estado Zulia en Venezuela, el funcionamiento óptimo de estos sistemas no es un elemento de confort opcional, sino una necesidad operativa que determina la habitabilidad de los espacios y la efectividad del proceso de enseñanza-aprendizaje.</w:t>
+        <w:br/>
+        <w:t xml:space="preserve">     El Instituto Universitario Politécnico Santiago Mariño, extensión Cabimas (IUPSM), enfrenta actualmente una situación caracterizada por la ausencia de un programa de mantenimiento preventivo estructurado para sus sistemas de aire acondicionado. Esta carencia se traduce en fallas recurrentes, paradas no planificadas, incremento de los costos por reparaciones correctivas de emergencia, y exposición del personal técnico a riesgos laborales derivados de la improvisación en las intervenciones. La falta de documentación técnica, registros históricos de fallas y procedimientos estandarizados dificulta la toma de decisiones informadas y compromete tanto la seguridad de los trabajadores como la vida útil de los equipos.</w:t>
+        <w:br/>
+        <w:t xml:space="preserve">     Ante esta problemática, surge la necesidad de diseñar un programa de mantenimiento fundamentado en criterios técnicos, normativos y de gestión de riesgos que permita garantizar la operatividad continua de los sistemas de climatización, optimizar el uso de los recursos institucionales y proteger la integridad física del personal encargado de las tareas de mantenimiento. La norma COVENIN 3049-93, que establece las definiciones y lineamientos básicos para la gestión del mantenimiento en Venezuela, constituye el marco normativo de referencia para estructurar dicho programa, complementado con estándares internacionales de gestión de activos, evaluación de riesgos y seguridad ocupacional.</w:t>
+        <w:br/>
+        <w:t xml:space="preserve">     El presente trabajo de investigación tiene como propósito central diseñar un programa de mantenimiento preventivo para los sistemas de aire acondicionado del IUPSM Cabimas, basado en la norma COVENIN 3049-93 e integrado con herramientas de gestión de riesgos como el Análisis de Riesgo de Tareas (ART) y la matriz de evaluación de peligros. Este programa no solo busca mejorar la confiabilidad y disponibilidad de los equipos, sino también establecer condiciones de trabajo seguras, reducir los costos operativos asociados a fallas imprevistas y contribuir al fortalecimiento de la cultura de mantenimiento preventivo en la institución.</w:t>
+        <w:br/>
+        <w:t xml:space="preserve">     La presente investigación se desarrolla en tres capítulos fundamentales. El Capítulo I, titulado "El Problema", expone la contextualización de la situación a nivel mundial, nacional, regional y local, identifica la problemática específica del IUPSM Cabimas, formula los objetivos generales y específicos del estudio, y justifica la relevancia de la investigación desde las perspectivas teórica, metodológica, técnica, institucional, económica y social. El Capítulo II, denominado "Marco Referencial", comprende la revisión de antecedentes de investigaciones previas relacionadas con programas de mantenimiento, el desarrollo de las bases teóricas que sustentan los conceptos de mantenimiento, gestión de riesgos, confiabilidad y seguridad ocupacional, las bases legales que enmarcan jurídicamente el estudio, y la operacionalización de las variables de investigación. Finalmente, el Capítulo III, "Marco Metodológico", detalla la naturaleza, modalidad, diseño y tipo de investigación, describe los procedimientos organizados en cinco fases metodológicas, define el contexto de estudio, la población y muestra, las técnicas e instrumentos de recolección de datos (observación directa, entrevistas no estructuradas y revisión documental), así como las técnicas de análisis de datos que incluyen análisis estadístico descriptivo, análisis cualitativo y la construcción de la matriz de riesgo, garantizando la validez y confiabilidad del estudio mediante triangulación de fuentes y validación por juicio de expertos.</w:t>
+      </w:r>
     </w:p>
     <w:p>
       <w:pPr>

</xml_diff>